<commit_message>
Se agrego al archivo de word los malos olores identificados y se agrego la clase padre persona de la cual extienden cliente y empleado
</commit_message>
<xml_diff>
--- a/Refactoring.docx
+++ b/Refactoring.docx
@@ -1,10 +1,11 @@
 
 <file path=word/document.xml><?xml version="1.0" encoding="utf-8"?>
-<w:document xmlns:wpc="http://schemas.microsoft.com/office/word/2010/wordprocessingCanvas" xmlns:cx="http://schemas.microsoft.com/office/drawing/2014/chartex" xmlns:cx1="http://schemas.microsoft.com/office/drawing/2015/9/8/chartex" xmlns:cx2="http://schemas.microsoft.com/office/drawing/2015/10/21/chartex" xmlns:cx3="http://schemas.microsoft.com/office/drawing/2016/5/9/chartex" xmlns:cx4="http://schemas.microsoft.com/office/drawing/2016/5/10/chartex" xmlns:cx5="http://schemas.microsoft.com/office/drawing/2016/5/11/chartex" xmlns:mc="http://schemas.openxmlformats.org/markup-compatibility/2006" xmlns:o="urn:schemas-microsoft-com:office:office" xmlns:r="http://schemas.openxmlformats.org/officeDocument/2006/relationships" xmlns:m="http://schemas.openxmlformats.org/officeDocument/2006/math" xmlns:v="urn:schemas-microsoft-com:vml" xmlns:wp14="http://schemas.microsoft.com/office/word/2010/wordprocessingDrawing" xmlns:wp="http://schemas.openxmlformats.org/drawingml/2006/wordprocessingDrawing" xmlns:w10="urn:schemas-microsoft-com:office:word" xmlns:w="http://schemas.openxmlformats.org/wordprocessingml/2006/main" xmlns:w14="http://schemas.microsoft.com/office/word/2010/wordml" xmlns:w15="http://schemas.microsoft.com/office/word/2012/wordml" xmlns:w16se="http://schemas.microsoft.com/office/word/2015/wordml/symex" xmlns:wpg="http://schemas.microsoft.com/office/word/2010/wordprocessingGroup" xmlns:wpi="http://schemas.microsoft.com/office/word/2010/wordprocessingInk" xmlns:wne="http://schemas.microsoft.com/office/word/2006/wordml" xmlns:wps="http://schemas.microsoft.com/office/word/2010/wordprocessingShape" mc:Ignorable="w14 w15 w16se wp14">
+<w:document xmlns:wpc="http://schemas.microsoft.com/office/word/2010/wordprocessingCanvas" xmlns:cx="http://schemas.microsoft.com/office/drawing/2014/chartex" xmlns:cx1="http://schemas.microsoft.com/office/drawing/2015/9/8/chartex" xmlns:cx2="http://schemas.microsoft.com/office/drawing/2015/10/21/chartex" xmlns:cx3="http://schemas.microsoft.com/office/drawing/2016/5/9/chartex" xmlns:cx4="http://schemas.microsoft.com/office/drawing/2016/5/10/chartex" xmlns:cx5="http://schemas.microsoft.com/office/drawing/2016/5/11/chartex" xmlns:cx6="http://schemas.microsoft.com/office/drawing/2016/5/12/chartex" xmlns:cx7="http://schemas.microsoft.com/office/drawing/2016/5/13/chartex" xmlns:cx8="http://schemas.microsoft.com/office/drawing/2016/5/14/chartex" xmlns:mc="http://schemas.openxmlformats.org/markup-compatibility/2006" xmlns:aink="http://schemas.microsoft.com/office/drawing/2016/ink" xmlns:am3d="http://schemas.microsoft.com/office/drawing/2017/model3d" xmlns:o="urn:schemas-microsoft-com:office:office" xmlns:r="http://schemas.openxmlformats.org/officeDocument/2006/relationships" xmlns:m="http://schemas.openxmlformats.org/officeDocument/2006/math" xmlns:v="urn:schemas-microsoft-com:vml" xmlns:wp14="http://schemas.microsoft.com/office/word/2010/wordprocessingDrawing" xmlns:wp="http://schemas.openxmlformats.org/drawingml/2006/wordprocessingDrawing" xmlns:w10="urn:schemas-microsoft-com:office:word" xmlns:w="http://schemas.openxmlformats.org/wordprocessingml/2006/main" xmlns:w14="http://schemas.microsoft.com/office/word/2010/wordml" xmlns:w15="http://schemas.microsoft.com/office/word/2012/wordml" xmlns:w16cid="http://schemas.microsoft.com/office/word/2016/wordml/cid" xmlns:w16se="http://schemas.microsoft.com/office/word/2015/wordml/symex" xmlns:wpg="http://schemas.microsoft.com/office/word/2010/wordprocessingGroup" xmlns:wpi="http://schemas.microsoft.com/office/word/2010/wordprocessingInk" xmlns:wne="http://schemas.microsoft.com/office/word/2006/wordml" xmlns:wps="http://schemas.microsoft.com/office/word/2010/wordprocessingShape" mc:Ignorable="w14 w15 w16se w16cid wp14">
   <w:body>
     <w:p>
       <w:pPr>
         <w:pStyle w:val="Ttulo"/>
+        <w:spacing w:line="360" w:lineRule="auto"/>
       </w:pPr>
       <w:r>
         <w:t xml:space="preserve">Taller </w:t>
@@ -15,10 +16,15 @@
       </w:r>
       <w:proofErr w:type="spellEnd"/>
     </w:p>
-    <w:p/>
+    <w:p>
+      <w:pPr>
+        <w:spacing w:line="360" w:lineRule="auto"/>
+      </w:pPr>
+    </w:p>
     <w:p>
       <w:pPr>
         <w:pStyle w:val="Ttulo1"/>
+        <w:spacing w:line="360" w:lineRule="auto"/>
       </w:pPr>
       <w:r>
         <w:t xml:space="preserve">Objetivos: </w:t>
@@ -31,6 +37,7 @@
           <w:ilvl w:val="0"/>
           <w:numId w:val="2"/>
         </w:numPr>
+        <w:spacing w:line="360" w:lineRule="auto"/>
       </w:pPr>
       <w:r>
         <w:t>Buscar</w:t>
@@ -46,6 +53,7 @@
           <w:ilvl w:val="0"/>
           <w:numId w:val="2"/>
         </w:numPr>
+        <w:spacing w:line="360" w:lineRule="auto"/>
       </w:pPr>
       <w:r>
         <w:t>Aplicar</w:t>
@@ -54,8 +62,15 @@
         <w:t xml:space="preserve"> técnicas de refactorización dado un código con malos olores.</w:t>
       </w:r>
     </w:p>
-    <w:p/>
-    <w:p>
+    <w:p>
+      <w:pPr>
+        <w:spacing w:line="360" w:lineRule="auto"/>
+      </w:pPr>
+    </w:p>
+    <w:p>
+      <w:pPr>
+        <w:spacing w:line="360" w:lineRule="auto"/>
+      </w:pPr>
       <w:r>
         <w:t xml:space="preserve">En el código adjunto se encuentran varias clases en el paquete </w:t>
       </w:r>
@@ -78,6 +93,7 @@
           <w:ilvl w:val="0"/>
           <w:numId w:val="8"/>
         </w:numPr>
+        <w:spacing w:line="360" w:lineRule="auto"/>
       </w:pPr>
       <w:proofErr w:type="spellStart"/>
       <w:r>
@@ -103,6 +119,7 @@
           <w:ilvl w:val="1"/>
           <w:numId w:val="8"/>
         </w:numPr>
+        <w:spacing w:line="360" w:lineRule="auto"/>
       </w:pPr>
       <w:r>
         <w:t xml:space="preserve">Crear nueva clase que </w:t>
@@ -121,6 +138,7 @@
           <w:ilvl w:val="1"/>
           <w:numId w:val="8"/>
         </w:numPr>
+        <w:spacing w:line="360" w:lineRule="auto"/>
       </w:pPr>
       <w:r>
         <w:t>Crear relación entre la vieja clase y la nueva.</w:t>
@@ -136,6 +154,7 @@
           <w:ilvl w:val="1"/>
           <w:numId w:val="8"/>
         </w:numPr>
+        <w:spacing w:line="360" w:lineRule="auto"/>
         <w:rPr>
           <w:lang w:val="es-EC"/>
         </w:rPr>
@@ -276,6 +295,7 @@
           <w:ilvl w:val="1"/>
           <w:numId w:val="8"/>
         </w:numPr>
+        <w:spacing w:line="360" w:lineRule="auto"/>
         <w:rPr>
           <w:lang w:val="es-EC"/>
         </w:rPr>
@@ -294,6 +314,7 @@
           <w:ilvl w:val="1"/>
           <w:numId w:val="8"/>
         </w:numPr>
+        <w:spacing w:line="360" w:lineRule="auto"/>
         <w:rPr>
           <w:lang w:val="es-EC"/>
         </w:rPr>
@@ -368,6 +389,7 @@
           <w:ilvl w:val="0"/>
           <w:numId w:val="8"/>
         </w:numPr>
+        <w:spacing w:line="360" w:lineRule="auto"/>
         <w:rPr>
           <w:lang w:val="es-EC"/>
         </w:rPr>
@@ -400,6 +422,7 @@
           <w:ilvl w:val="1"/>
           <w:numId w:val="8"/>
         </w:numPr>
+        <w:spacing w:line="360" w:lineRule="auto"/>
         <w:rPr>
           <w:lang w:val="es-EC"/>
         </w:rPr>
@@ -430,6 +453,7 @@
           <w:ilvl w:val="1"/>
           <w:numId w:val="8"/>
         </w:numPr>
+        <w:spacing w:line="360" w:lineRule="auto"/>
         <w:rPr>
           <w:lang w:val="es-EC"/>
         </w:rPr>
@@ -574,21 +598,12 @@
         </w:rPr>
         <w:t xml:space="preserve"> + </w:t>
       </w:r>
-      <w:proofErr w:type="spellStart"/>
-      <w:r>
-        <w:rPr>
-          <w:b/>
-          <w:lang w:val="es-EC"/>
-        </w:rPr>
-        <w:t>Shift</w:t>
-      </w:r>
-      <w:proofErr w:type="spellEnd"/>
-      <w:r>
-        <w:rPr>
-          <w:b/>
-          <w:lang w:val="es-EC"/>
-        </w:rPr>
-        <w:t xml:space="preserve"> + X</w:t>
+      <w:r>
+        <w:rPr>
+          <w:b/>
+          <w:lang w:val="es-EC"/>
+        </w:rPr>
+        <w:t>Shift + X</w:t>
       </w:r>
       <w:r>
         <w:rPr>
@@ -615,13 +630,7 @@
         <w:rPr>
           <w:lang w:val="es-EC"/>
         </w:rPr>
-        <w:t xml:space="preserve"> e ingresar el nombre de la nueva clase que desea crear</w:t>
-      </w:r>
-      <w:r>
-        <w:rPr>
-          <w:lang w:val="es-EC"/>
-        </w:rPr>
-        <w:t>.</w:t>
+        <w:t xml:space="preserve"> e ingresar el nombre de la nueva clase que desea crear.</w:t>
       </w:r>
     </w:p>
     <w:p>
@@ -631,6 +640,7 @@
           <w:ilvl w:val="1"/>
           <w:numId w:val="8"/>
         </w:numPr>
+        <w:spacing w:line="360" w:lineRule="auto"/>
         <w:rPr>
           <w:lang w:val="es-EC"/>
         </w:rPr>
@@ -671,6 +681,7 @@
           <w:ilvl w:val="1"/>
           <w:numId w:val="8"/>
         </w:numPr>
+        <w:spacing w:line="360" w:lineRule="auto"/>
         <w:rPr>
           <w:lang w:val="es-EC"/>
         </w:rPr>
@@ -689,6 +700,7 @@
           <w:ilvl w:val="0"/>
           <w:numId w:val="8"/>
         </w:numPr>
+        <w:spacing w:line="360" w:lineRule="auto"/>
         <w:rPr>
           <w:lang w:val="es-EC"/>
         </w:rPr>
@@ -729,6 +741,7 @@
           <w:ilvl w:val="1"/>
           <w:numId w:val="8"/>
         </w:numPr>
+        <w:spacing w:line="360" w:lineRule="auto"/>
         <w:rPr>
           <w:lang w:val="es-EC"/>
         </w:rPr>
@@ -749,21 +762,7 @@
         <w:rPr>
           <w:lang w:val="es-EC"/>
         </w:rPr>
-        <w:t xml:space="preserve"> de las clases que desea generalizar (crear la </w:t>
-      </w:r>
-      <w:proofErr w:type="spellStart"/>
-      <w:r>
-        <w:rPr>
-          <w:lang w:val="es-EC"/>
-        </w:rPr>
-        <w:t>super</w:t>
-      </w:r>
-      <w:proofErr w:type="spellEnd"/>
-      <w:r>
-        <w:rPr>
-          <w:lang w:val="es-EC"/>
-        </w:rPr>
-        <w:t xml:space="preserve"> clase).</w:t>
+        <w:t xml:space="preserve"> de las clases que desea generalizar (crear la super clase).</w:t>
       </w:r>
     </w:p>
     <w:p>
@@ -773,6 +772,7 @@
           <w:ilvl w:val="1"/>
           <w:numId w:val="8"/>
         </w:numPr>
+        <w:spacing w:line="360" w:lineRule="auto"/>
         <w:rPr>
           <w:lang w:val="es-EC"/>
         </w:rPr>
@@ -927,39 +927,7 @@
           <w:b/>
           <w:lang w:val="es-EC"/>
         </w:rPr>
-        <w:t xml:space="preserve"> + </w:t>
-      </w:r>
-      <w:proofErr w:type="spellStart"/>
-      <w:r>
-        <w:rPr>
-          <w:b/>
-          <w:lang w:val="es-EC"/>
-        </w:rPr>
-        <w:t>Alt</w:t>
-      </w:r>
-      <w:proofErr w:type="spellEnd"/>
-      <w:r>
-        <w:rPr>
-          <w:b/>
-          <w:lang w:val="es-EC"/>
-        </w:rPr>
-        <w:t xml:space="preserve"> + </w:t>
-      </w:r>
-      <w:proofErr w:type="spellStart"/>
-      <w:r>
-        <w:rPr>
-          <w:b/>
-          <w:lang w:val="es-EC"/>
-        </w:rPr>
-        <w:t>Shift</w:t>
-      </w:r>
-      <w:proofErr w:type="spellEnd"/>
-      <w:r>
-        <w:rPr>
-          <w:b/>
-          <w:lang w:val="es-EC"/>
-        </w:rPr>
-        <w:t xml:space="preserve"> + S </w:t>
+        <w:t xml:space="preserve"> + Alt + Shift + S </w:t>
       </w:r>
       <w:r>
         <w:rPr>
@@ -975,6 +943,7 @@
           <w:ilvl w:val="1"/>
           <w:numId w:val="8"/>
         </w:numPr>
+        <w:spacing w:line="360" w:lineRule="auto"/>
         <w:rPr>
           <w:lang w:val="es-EC"/>
         </w:rPr>
@@ -993,6 +962,7 @@
           <w:ilvl w:val="1"/>
           <w:numId w:val="8"/>
         </w:numPr>
+        <w:spacing w:line="360" w:lineRule="auto"/>
         <w:rPr>
           <w:lang w:val="es-EC"/>
         </w:rPr>
@@ -1011,6 +981,7 @@
           <w:ilvl w:val="1"/>
           <w:numId w:val="8"/>
         </w:numPr>
+        <w:spacing w:line="360" w:lineRule="auto"/>
         <w:rPr>
           <w:lang w:val="es-EC"/>
         </w:rPr>
@@ -1029,14 +1000,16 @@
           <w:ilvl w:val="1"/>
           <w:numId w:val="8"/>
         </w:numPr>
-        <w:rPr>
-          <w:lang w:val="es-EC"/>
-        </w:rPr>
-      </w:pPr>
-      <w:r>
-        <w:rPr>
-          <w:lang w:val="es-EC"/>
-        </w:rPr>
+        <w:spacing w:line="360" w:lineRule="auto"/>
+        <w:rPr>
+          <w:lang w:val="es-EC"/>
+        </w:rPr>
+      </w:pPr>
+      <w:r>
+        <w:rPr>
+          <w:lang w:val="es-EC"/>
+        </w:rPr>
+        <w:lastRenderedPageBreak/>
         <w:t xml:space="preserve">Renombrar los métodos que </w:t>
       </w:r>
       <w:r>
@@ -1069,6 +1042,7 @@
           <w:ilvl w:val="1"/>
           <w:numId w:val="8"/>
         </w:numPr>
+        <w:spacing w:line="360" w:lineRule="auto"/>
         <w:rPr>
           <w:lang w:val="es-EC"/>
         </w:rPr>
@@ -1111,6 +1085,7 @@
           <w:ilvl w:val="1"/>
           <w:numId w:val="8"/>
         </w:numPr>
+        <w:spacing w:line="360" w:lineRule="auto"/>
         <w:rPr>
           <w:lang w:val="es-EC"/>
         </w:rPr>
@@ -1177,33 +1152,21 @@
           <w:ilvl w:val="1"/>
           <w:numId w:val="8"/>
         </w:numPr>
-        <w:rPr>
-          <w:lang w:val="es-EC"/>
-        </w:rPr>
-      </w:pPr>
-      <w:r>
-        <w:rPr>
-          <w:lang w:val="es-EC"/>
-        </w:rPr>
-        <w:t xml:space="preserve">Finalmente, recuerde que puede utilizar patrones de diseño como </w:t>
-      </w:r>
-      <w:proofErr w:type="spellStart"/>
-      <w:r>
-        <w:rPr>
-          <w:lang w:val="es-EC"/>
-        </w:rPr>
-        <w:t>Composite</w:t>
-      </w:r>
-      <w:proofErr w:type="spellEnd"/>
-      <w:r>
-        <w:rPr>
-          <w:lang w:val="es-EC"/>
-        </w:rPr>
-        <w:t>.</w:t>
-      </w:r>
-    </w:p>
-    <w:p>
-      <w:pPr>
+        <w:spacing w:line="360" w:lineRule="auto"/>
+        <w:rPr>
+          <w:lang w:val="es-EC"/>
+        </w:rPr>
+      </w:pPr>
+      <w:r>
+        <w:rPr>
+          <w:lang w:val="es-EC"/>
+        </w:rPr>
+        <w:t>Finalmente, recuerde que puede utilizar patrones de diseño como Composite.</w:t>
+      </w:r>
+    </w:p>
+    <w:p>
+      <w:pPr>
+        <w:spacing w:line="360" w:lineRule="auto"/>
         <w:rPr>
           <w:lang w:val="en-US"/>
         </w:rPr>
@@ -1211,6 +1174,7 @@
     </w:p>
     <w:p>
       <w:pPr>
+        <w:spacing w:line="360" w:lineRule="auto"/>
         <w:rPr>
           <w:lang w:val="en-US"/>
         </w:rPr>
@@ -1218,6 +1182,7 @@
     </w:p>
     <w:p>
       <w:pPr>
+        <w:spacing w:line="360" w:lineRule="auto"/>
         <w:rPr>
           <w:lang w:val="en-US"/>
         </w:rPr>
@@ -1225,6 +1190,7 @@
     </w:p>
     <w:p>
       <w:pPr>
+        <w:spacing w:line="360" w:lineRule="auto"/>
         <w:rPr>
           <w:lang w:val="en-US"/>
         </w:rPr>
@@ -1233,12 +1199,12 @@
         <w:rPr>
           <w:lang w:val="en-US"/>
         </w:rPr>
-        <w:lastRenderedPageBreak/>
         <w:t xml:space="preserve">Ref: </w:t>
       </w:r>
     </w:p>
     <w:p>
       <w:pPr>
+        <w:spacing w:line="360" w:lineRule="auto"/>
         <w:rPr>
           <w:lang w:val="en-US"/>
         </w:rPr>
@@ -1255,6 +1221,7 @@
     </w:p>
     <w:p>
       <w:pPr>
+        <w:spacing w:line="360" w:lineRule="auto"/>
         <w:rPr>
           <w:lang w:val="en-US"/>
         </w:rPr>
@@ -1271,6 +1238,7 @@
     </w:p>
     <w:p>
       <w:pPr>
+        <w:spacing w:line="360" w:lineRule="auto"/>
         <w:rPr>
           <w:lang w:val="en-US"/>
         </w:rPr>
@@ -1287,6 +1255,7 @@
     </w:p>
     <w:p>
       <w:pPr>
+        <w:spacing w:line="360" w:lineRule="auto"/>
         <w:rPr>
           <w:lang w:val="en-US"/>
         </w:rPr>
@@ -1294,6 +1263,7 @@
     </w:p>
     <w:p>
       <w:pPr>
+        <w:spacing w:line="360" w:lineRule="auto"/>
         <w:rPr>
           <w:b/>
           <w:sz w:val="24"/>
@@ -1314,6 +1284,8 @@
           <w:ilvl w:val="0"/>
           <w:numId w:val="2"/>
         </w:numPr>
+        <w:spacing w:line="360" w:lineRule="auto"/>
+        <w:jc w:val="both"/>
       </w:pPr>
       <w:r>
         <w:t>Identificar</w:t>
@@ -1347,6 +1319,8 @@
           <w:ilvl w:val="0"/>
           <w:numId w:val="2"/>
         </w:numPr>
+        <w:spacing w:line="360" w:lineRule="auto"/>
+        <w:jc w:val="both"/>
       </w:pPr>
       <w:r>
         <w:t xml:space="preserve">Aplicar el método de refactorización deseado utilizando </w:t>
@@ -1363,24 +1337,680 @@
         <w:t xml:space="preserve"> que está integrada en el IDE. Sugerencia: </w:t>
       </w:r>
       <w:r>
-        <w:t xml:space="preserve">Cree copias de las clases en paquetes por separado para cada refactorización y luego </w:t>
+        <w:t>Cree copias de las clases en paquetes por separado para cada refactorización y luego s</w:t>
+      </w:r>
+      <w:r>
+        <w:t xml:space="preserve">iga los pasos indicados </w:t>
+      </w:r>
+      <w:r>
+        <w:t>para cada tipo</w:t>
+      </w:r>
+      <w:r>
+        <w:t>.</w:t>
+      </w:r>
+    </w:p>
+    <w:p>
+      <w:pPr>
+        <w:spacing w:line="360" w:lineRule="auto"/>
+        <w:rPr>
+          <w:b/>
+          <w:sz w:val="24"/>
+        </w:rPr>
+      </w:pPr>
+      <w:r>
+        <w:rPr>
+          <w:b/>
+          <w:sz w:val="24"/>
+        </w:rPr>
+        <w:t>Malos olores encontrados</w:t>
+      </w:r>
+    </w:p>
+    <w:p>
+      <w:pPr>
+        <w:pStyle w:val="Prrafodelista"/>
+        <w:numPr>
+          <w:ilvl w:val="0"/>
+          <w:numId w:val="2"/>
+        </w:numPr>
+        <w:spacing w:line="360" w:lineRule="auto"/>
+        <w:jc w:val="both"/>
+        <w:rPr>
+          <w:b/>
+          <w:sz w:val="24"/>
+        </w:rPr>
+      </w:pPr>
+      <w:proofErr w:type="spellStart"/>
+      <w:r>
+        <w:rPr>
+          <w:b/>
+          <w:sz w:val="24"/>
+        </w:rPr>
+        <w:t>Inappropriate</w:t>
+      </w:r>
+      <w:proofErr w:type="spellEnd"/>
+      <w:r>
+        <w:rPr>
+          <w:b/>
+          <w:sz w:val="24"/>
+        </w:rPr>
+        <w:t xml:space="preserve"> </w:t>
+      </w:r>
+      <w:proofErr w:type="spellStart"/>
+      <w:r>
+        <w:rPr>
+          <w:b/>
+          <w:sz w:val="24"/>
+        </w:rPr>
+        <w:t>Intimacy</w:t>
+      </w:r>
+      <w:proofErr w:type="spellEnd"/>
+      <w:r>
+        <w:rPr>
+          <w:b/>
+          <w:sz w:val="24"/>
+        </w:rPr>
+        <w:t xml:space="preserve">: </w:t>
+      </w:r>
+      <w:r>
+        <w:rPr>
+          <w:sz w:val="24"/>
+        </w:rPr>
+        <w:t xml:space="preserve">Este mal olor se encuentra en las clases </w:t>
+      </w:r>
+      <w:r>
+        <w:rPr>
+          <w:sz w:val="24"/>
+        </w:rPr>
+        <w:t>Client</w:t>
+      </w:r>
+      <w:r>
+        <w:rPr>
+          <w:sz w:val="24"/>
+        </w:rPr>
+        <w:t xml:space="preserve">e y </w:t>
+      </w:r>
+      <w:r>
+        <w:rPr>
+          <w:sz w:val="24"/>
+        </w:rPr>
+        <w:t>Empresa</w:t>
+      </w:r>
+      <w:r>
+        <w:rPr>
+          <w:sz w:val="24"/>
+        </w:rPr>
+        <w:t xml:space="preserve"> debido a que sus atributos tienen el modificador público haciendo que estos sean conocidos por todo el sistema, violentando su privacidad.</w:t>
+      </w:r>
+    </w:p>
+    <w:p>
+      <w:pPr>
+        <w:pStyle w:val="Prrafodelista"/>
+        <w:numPr>
+          <w:ilvl w:val="0"/>
+          <w:numId w:val="2"/>
+        </w:numPr>
+        <w:spacing w:line="360" w:lineRule="auto"/>
+        <w:jc w:val="both"/>
+        <w:rPr>
+          <w:b/>
+          <w:sz w:val="24"/>
+        </w:rPr>
+      </w:pPr>
+      <w:proofErr w:type="spellStart"/>
+      <w:r>
+        <w:rPr>
+          <w:b/>
+          <w:sz w:val="24"/>
+        </w:rPr>
+        <w:t>Large</w:t>
+      </w:r>
+      <w:proofErr w:type="spellEnd"/>
+      <w:r>
+        <w:rPr>
+          <w:b/>
+          <w:sz w:val="24"/>
+        </w:rPr>
+        <w:t xml:space="preserve"> </w:t>
+      </w:r>
+      <w:proofErr w:type="spellStart"/>
+      <w:r>
+        <w:rPr>
+          <w:b/>
+          <w:sz w:val="24"/>
+        </w:rPr>
+        <w:t>Class</w:t>
+      </w:r>
+      <w:proofErr w:type="spellEnd"/>
+      <w:r>
+        <w:rPr>
+          <w:b/>
+          <w:sz w:val="24"/>
+        </w:rPr>
+        <w:t xml:space="preserve">: </w:t>
+      </w:r>
+      <w:r>
+        <w:rPr>
+          <w:sz w:val="24"/>
+        </w:rPr>
+        <w:t xml:space="preserve">Este mal olor es encontrado en la clase </w:t>
+      </w:r>
+      <w:proofErr w:type="spellStart"/>
+      <w:r>
+        <w:rPr>
+          <w:sz w:val="24"/>
+        </w:rPr>
+        <w:t>Employee</w:t>
+      </w:r>
+      <w:proofErr w:type="spellEnd"/>
+      <w:r>
+        <w:rPr>
+          <w:sz w:val="24"/>
+        </w:rPr>
+        <w:t>, debido a que realiza muchas acciones como es el manejo del salario, entre otras, asignándole más funciones de las que debería tener.</w:t>
+      </w:r>
+    </w:p>
+    <w:p>
+      <w:pPr>
+        <w:pStyle w:val="Prrafodelista"/>
+        <w:numPr>
+          <w:ilvl w:val="0"/>
+          <w:numId w:val="2"/>
+        </w:numPr>
+        <w:spacing w:line="360" w:lineRule="auto"/>
+        <w:jc w:val="both"/>
+        <w:rPr>
+          <w:b/>
+          <w:sz w:val="24"/>
+        </w:rPr>
+      </w:pPr>
+      <w:proofErr w:type="spellStart"/>
+      <w:r>
+        <w:rPr>
+          <w:b/>
+          <w:sz w:val="24"/>
+        </w:rPr>
+        <w:t>Primitive</w:t>
+      </w:r>
+      <w:proofErr w:type="spellEnd"/>
+      <w:r>
+        <w:rPr>
+          <w:b/>
+          <w:sz w:val="24"/>
+        </w:rPr>
+        <w:t xml:space="preserve"> </w:t>
+      </w:r>
+      <w:proofErr w:type="spellStart"/>
+      <w:r>
+        <w:rPr>
+          <w:b/>
+          <w:sz w:val="24"/>
+        </w:rPr>
+        <w:t>Obsession</w:t>
+      </w:r>
+      <w:proofErr w:type="spellEnd"/>
+      <w:r>
+        <w:rPr>
+          <w:b/>
+          <w:sz w:val="24"/>
+        </w:rPr>
+        <w:t xml:space="preserve">: </w:t>
+      </w:r>
+      <w:r>
+        <w:rPr>
+          <w:sz w:val="24"/>
+        </w:rPr>
+        <w:t xml:space="preserve">Este mal olor se encuentra en las clases </w:t>
+      </w:r>
+      <w:proofErr w:type="spellStart"/>
+      <w:r>
+        <w:rPr>
+          <w:sz w:val="24"/>
+        </w:rPr>
+        <w:t>Employee</w:t>
+      </w:r>
+      <w:proofErr w:type="spellEnd"/>
+      <w:r>
+        <w:rPr>
+          <w:sz w:val="24"/>
+        </w:rPr>
+        <w:t xml:space="preserve"> y </w:t>
+      </w:r>
+      <w:r>
+        <w:rPr>
+          <w:sz w:val="24"/>
+        </w:rPr>
+        <w:t>Empresa</w:t>
+      </w:r>
+      <w:r>
+        <w:rPr>
+          <w:sz w:val="24"/>
+        </w:rPr>
+        <w:t xml:space="preserve"> debido a que en sus métodos manejan datos primitivos en lugar de objetos completos.</w:t>
+      </w:r>
+    </w:p>
+    <w:p>
+      <w:pPr>
+        <w:pStyle w:val="Prrafodelista"/>
+        <w:numPr>
+          <w:ilvl w:val="0"/>
+          <w:numId w:val="2"/>
+        </w:numPr>
+        <w:spacing w:line="360" w:lineRule="auto"/>
+        <w:jc w:val="both"/>
+        <w:rPr>
+          <w:b/>
+          <w:sz w:val="24"/>
+        </w:rPr>
+      </w:pPr>
+      <w:proofErr w:type="spellStart"/>
+      <w:r>
+        <w:rPr>
+          <w:b/>
+          <w:sz w:val="24"/>
+        </w:rPr>
+        <w:lastRenderedPageBreak/>
+        <w:t>Switch</w:t>
+      </w:r>
+      <w:proofErr w:type="spellEnd"/>
+      <w:r>
+        <w:rPr>
+          <w:b/>
+          <w:sz w:val="24"/>
+        </w:rPr>
+        <w:t xml:space="preserve"> </w:t>
+      </w:r>
+      <w:proofErr w:type="spellStart"/>
+      <w:r>
+        <w:rPr>
+          <w:b/>
+          <w:sz w:val="24"/>
+        </w:rPr>
+        <w:t>Statements</w:t>
+      </w:r>
+      <w:proofErr w:type="spellEnd"/>
+      <w:r>
+        <w:rPr>
+          <w:b/>
+          <w:sz w:val="24"/>
+        </w:rPr>
+        <w:t xml:space="preserve">: </w:t>
+      </w:r>
+      <w:r>
+        <w:rPr>
+          <w:sz w:val="24"/>
+        </w:rPr>
+        <w:t>Es</w:t>
+      </w:r>
+      <w:r>
+        <w:rPr>
+          <w:sz w:val="24"/>
+        </w:rPr>
+        <w:t xml:space="preserve">te mal olor se encuentra en la clase </w:t>
+      </w:r>
+      <w:r>
+        <w:rPr>
+          <w:sz w:val="24"/>
+        </w:rPr>
+        <w:t>Empresa</w:t>
+      </w:r>
+      <w:r>
+        <w:rPr>
+          <w:sz w:val="24"/>
+        </w:rPr>
+        <w:t xml:space="preserve"> debido a que en el guardado y validación posee demasiado condicionales que podrían reducirse a uno solo.</w:t>
+      </w:r>
+    </w:p>
+    <w:p>
+      <w:pPr>
+        <w:pStyle w:val="Prrafodelista"/>
+        <w:numPr>
+          <w:ilvl w:val="0"/>
+          <w:numId w:val="2"/>
+        </w:numPr>
+        <w:spacing w:line="360" w:lineRule="auto"/>
+        <w:jc w:val="both"/>
+        <w:rPr>
+          <w:b/>
+          <w:sz w:val="24"/>
+        </w:rPr>
+      </w:pPr>
+      <w:proofErr w:type="spellStart"/>
+      <w:r>
+        <w:rPr>
+          <w:b/>
+          <w:sz w:val="24"/>
+        </w:rPr>
+        <w:t>Shotgun</w:t>
+      </w:r>
+      <w:proofErr w:type="spellEnd"/>
+      <w:r>
+        <w:rPr>
+          <w:b/>
+          <w:sz w:val="24"/>
+        </w:rPr>
+        <w:t xml:space="preserve"> </w:t>
+      </w:r>
+      <w:proofErr w:type="spellStart"/>
+      <w:r>
+        <w:rPr>
+          <w:b/>
+          <w:sz w:val="24"/>
+        </w:rPr>
+        <w:t>Surgery</w:t>
+      </w:r>
+      <w:proofErr w:type="spellEnd"/>
+      <w:r>
+        <w:rPr>
+          <w:b/>
+          <w:sz w:val="24"/>
+        </w:rPr>
+        <w:t xml:space="preserve">: </w:t>
+      </w:r>
+      <w:r>
+        <w:rPr>
+          <w:sz w:val="24"/>
+        </w:rPr>
+        <w:t xml:space="preserve">Este mal olor se encuentra en la clase </w:t>
+      </w:r>
+      <w:proofErr w:type="spellStart"/>
+      <w:r>
+        <w:rPr>
+          <w:sz w:val="24"/>
+        </w:rPr>
+        <w:t>Employee</w:t>
+      </w:r>
+      <w:proofErr w:type="spellEnd"/>
+      <w:r>
+        <w:rPr>
+          <w:sz w:val="24"/>
+        </w:rPr>
+        <w:t xml:space="preserve"> debido a que si por ejemplo se ingresará otro rol de trabajo se tendría que cambiar los métodos en los que estos se realizan como </w:t>
+      </w:r>
+      <w:proofErr w:type="spellStart"/>
+      <w:proofErr w:type="gramStart"/>
+      <w:r>
+        <w:rPr>
+          <w:sz w:val="24"/>
+        </w:rPr>
+        <w:t>cs</w:t>
+      </w:r>
+      <w:proofErr w:type="spellEnd"/>
+      <w:r>
+        <w:rPr>
+          <w:sz w:val="24"/>
+        </w:rPr>
+        <w:t>(</w:t>
+      </w:r>
+      <w:proofErr w:type="gramEnd"/>
+      <w:r>
+        <w:rPr>
+          <w:sz w:val="24"/>
+        </w:rPr>
+        <w:t xml:space="preserve">). </w:t>
+      </w:r>
+    </w:p>
+    <w:p>
+      <w:pPr>
+        <w:pStyle w:val="Prrafodelista"/>
+        <w:numPr>
+          <w:ilvl w:val="0"/>
+          <w:numId w:val="2"/>
+        </w:numPr>
+        <w:spacing w:line="360" w:lineRule="auto"/>
+        <w:jc w:val="both"/>
+        <w:rPr>
+          <w:sz w:val="24"/>
+        </w:rPr>
+      </w:pPr>
+      <w:proofErr w:type="spellStart"/>
+      <w:r>
+        <w:rPr>
+          <w:b/>
+          <w:sz w:val="24"/>
+        </w:rPr>
+        <w:t>Duplicate</w:t>
+      </w:r>
+      <w:proofErr w:type="spellEnd"/>
+      <w:r>
+        <w:rPr>
+          <w:b/>
+          <w:sz w:val="24"/>
+        </w:rPr>
+        <w:t xml:space="preserve"> </w:t>
+      </w:r>
+      <w:proofErr w:type="spellStart"/>
+      <w:r>
+        <w:rPr>
+          <w:b/>
+          <w:sz w:val="24"/>
+        </w:rPr>
+        <w:t>Code</w:t>
+      </w:r>
+      <w:proofErr w:type="spellEnd"/>
+      <w:r>
+        <w:rPr>
+          <w:b/>
+          <w:sz w:val="24"/>
+        </w:rPr>
+        <w:t xml:space="preserve">: </w:t>
+      </w:r>
+      <w:r>
+        <w:rPr>
+          <w:sz w:val="24"/>
+        </w:rPr>
+        <w:t xml:space="preserve">Este mal olor se encuentra en las clases </w:t>
+      </w:r>
+      <w:r>
+        <w:rPr>
+          <w:sz w:val="24"/>
+        </w:rPr>
+        <w:t>Cliente</w:t>
+      </w:r>
+      <w:r>
+        <w:rPr>
+          <w:sz w:val="24"/>
+        </w:rPr>
+        <w:t xml:space="preserve"> y </w:t>
+      </w:r>
+      <w:proofErr w:type="spellStart"/>
+      <w:r>
+        <w:rPr>
+          <w:sz w:val="24"/>
+        </w:rPr>
+        <w:t>Employee</w:t>
+      </w:r>
+      <w:proofErr w:type="spellEnd"/>
+      <w:r>
+        <w:rPr>
+          <w:sz w:val="24"/>
+        </w:rPr>
+        <w:t xml:space="preserve"> debido a que como se puede ver poseen atributos en común por lo que se podría tener una clase padre en la que se englobe estos.</w:t>
+      </w:r>
+    </w:p>
+    <w:p>
+      <w:pPr>
+        <w:pStyle w:val="Prrafodelista"/>
+        <w:numPr>
+          <w:ilvl w:val="0"/>
+          <w:numId w:val="2"/>
+        </w:numPr>
+        <w:spacing w:line="360" w:lineRule="auto"/>
+        <w:jc w:val="both"/>
+        <w:rPr>
+          <w:b/>
+          <w:sz w:val="24"/>
+        </w:rPr>
+      </w:pPr>
+      <w:r>
+        <w:rPr>
+          <w:b/>
+          <w:sz w:val="24"/>
+        </w:rPr>
+        <w:t xml:space="preserve">Data </w:t>
+      </w:r>
+      <w:proofErr w:type="spellStart"/>
+      <w:r>
+        <w:rPr>
+          <w:b/>
+          <w:sz w:val="24"/>
+        </w:rPr>
+        <w:t>Class</w:t>
+      </w:r>
+      <w:proofErr w:type="spellEnd"/>
+      <w:r>
+        <w:rPr>
+          <w:b/>
+          <w:sz w:val="24"/>
+        </w:rPr>
+        <w:t xml:space="preserve">: </w:t>
+      </w:r>
+      <w:r>
+        <w:rPr>
+          <w:sz w:val="24"/>
+        </w:rPr>
+        <w:t xml:space="preserve">Este mal olor se encuentra en la clase </w:t>
+      </w:r>
+      <w:proofErr w:type="spellStart"/>
+      <w:r>
+        <w:rPr>
+          <w:sz w:val="24"/>
+        </w:rPr>
+        <w:t>EmployeeType</w:t>
+      </w:r>
+      <w:proofErr w:type="spellEnd"/>
+      <w:r>
+        <w:rPr>
+          <w:sz w:val="24"/>
+        </w:rPr>
+        <w:t xml:space="preserve"> debido a que es una clase que solo maneja datos más no hace nada con ellos.</w:t>
+      </w:r>
+    </w:p>
+    <w:p>
+      <w:pPr>
+        <w:pStyle w:val="Prrafodelista"/>
+        <w:numPr>
+          <w:ilvl w:val="0"/>
+          <w:numId w:val="2"/>
+        </w:numPr>
+        <w:spacing w:line="360" w:lineRule="auto"/>
+        <w:jc w:val="both"/>
+        <w:rPr>
+          <w:b/>
+          <w:sz w:val="24"/>
+        </w:rPr>
+      </w:pPr>
+      <w:proofErr w:type="spellStart"/>
+      <w:r>
+        <w:rPr>
+          <w:b/>
+          <w:sz w:val="24"/>
+        </w:rPr>
+        <w:t>Alternative</w:t>
+      </w:r>
+      <w:proofErr w:type="spellEnd"/>
+      <w:r>
+        <w:rPr>
+          <w:b/>
+          <w:sz w:val="24"/>
+        </w:rPr>
+        <w:t xml:space="preserve"> </w:t>
+      </w:r>
+      <w:proofErr w:type="spellStart"/>
+      <w:r>
+        <w:rPr>
+          <w:b/>
+          <w:sz w:val="24"/>
+        </w:rPr>
+        <w:t>Classes</w:t>
+      </w:r>
+      <w:proofErr w:type="spellEnd"/>
+      <w:r>
+        <w:rPr>
+          <w:b/>
+          <w:sz w:val="24"/>
+        </w:rPr>
+        <w:t xml:space="preserve"> </w:t>
+      </w:r>
+      <w:proofErr w:type="spellStart"/>
+      <w:r>
+        <w:rPr>
+          <w:b/>
+          <w:sz w:val="24"/>
+        </w:rPr>
+        <w:t>with</w:t>
+      </w:r>
+      <w:proofErr w:type="spellEnd"/>
+      <w:r>
+        <w:rPr>
+          <w:b/>
+          <w:sz w:val="24"/>
+        </w:rPr>
+        <w:t xml:space="preserve"> </w:t>
+      </w:r>
+      <w:proofErr w:type="spellStart"/>
+      <w:r>
+        <w:rPr>
+          <w:b/>
+          <w:sz w:val="24"/>
+        </w:rPr>
+        <w:t>Different</w:t>
+      </w:r>
+      <w:proofErr w:type="spellEnd"/>
+      <w:r>
+        <w:rPr>
+          <w:b/>
+          <w:sz w:val="24"/>
+        </w:rPr>
+        <w:t xml:space="preserve"> Interfaces</w:t>
+      </w:r>
+      <w:r>
+        <w:rPr>
+          <w:b/>
+          <w:sz w:val="24"/>
+        </w:rPr>
+        <w:t xml:space="preserve">: </w:t>
+      </w:r>
+      <w:r>
+        <w:rPr>
+          <w:sz w:val="24"/>
+        </w:rPr>
+        <w:t xml:space="preserve">Este mal olor se encuentra en la clase </w:t>
+      </w:r>
+      <w:proofErr w:type="spellStart"/>
+      <w:r>
+        <w:rPr>
+          <w:sz w:val="24"/>
+        </w:rPr>
+        <w:t>Employee</w:t>
+      </w:r>
+      <w:proofErr w:type="spellEnd"/>
+      <w:r>
+        <w:rPr>
+          <w:sz w:val="24"/>
+        </w:rPr>
+        <w:t xml:space="preserve"> y Cliente debido a que poseen un método que muestra su dirección </w:t>
+      </w:r>
+      <w:r>
+        <w:rPr>
+          <w:sz w:val="24"/>
+        </w:rPr>
+        <w:t xml:space="preserve">en ambos </w:t>
+      </w:r>
+      <w:r>
+        <w:rPr>
+          <w:sz w:val="24"/>
+        </w:rPr>
+        <w:t>solo que se llama de distinta manera</w:t>
+      </w:r>
+      <w:r>
+        <w:rPr>
+          <w:sz w:val="24"/>
+        </w:rPr>
+        <w:t>.</w:t>
       </w:r>
       <w:bookmarkStart w:id="0" w:name="_GoBack"/>
       <w:bookmarkEnd w:id="0"/>
-      <w:r>
-        <w:t>s</w:t>
-      </w:r>
-      <w:r>
-        <w:t xml:space="preserve">iga los pasos indicados </w:t>
-      </w:r>
-      <w:r>
-        <w:t>para cada tipo</w:t>
-      </w:r>
-      <w:r>
-        <w:t>.</w:t>
-      </w:r>
-    </w:p>
-    <w:p/>
+    </w:p>
     <w:sectPr>
       <w:footerReference w:type="default" r:id="rId10"/>
       <w:pgSz w:w="11906" w:h="16838"/>
@@ -1393,7 +2023,7 @@
 </file>
 
 <file path=word/endnotes.xml><?xml version="1.0" encoding="utf-8"?>
-<w:endnotes xmlns:wpc="http://schemas.microsoft.com/office/word/2010/wordprocessingCanvas" xmlns:cx="http://schemas.microsoft.com/office/drawing/2014/chartex" xmlns:cx1="http://schemas.microsoft.com/office/drawing/2015/9/8/chartex" xmlns:cx2="http://schemas.microsoft.com/office/drawing/2015/10/21/chartex" xmlns:cx3="http://schemas.microsoft.com/office/drawing/2016/5/9/chartex" xmlns:cx4="http://schemas.microsoft.com/office/drawing/2016/5/10/chartex" xmlns:cx5="http://schemas.microsoft.com/office/drawing/2016/5/11/chartex" xmlns:mc="http://schemas.openxmlformats.org/markup-compatibility/2006" xmlns:o="urn:schemas-microsoft-com:office:office" xmlns:r="http://schemas.openxmlformats.org/officeDocument/2006/relationships" xmlns:m="http://schemas.openxmlformats.org/officeDocument/2006/math" xmlns:v="urn:schemas-microsoft-com:vml" xmlns:wp14="http://schemas.microsoft.com/office/word/2010/wordprocessingDrawing" xmlns:wp="http://schemas.openxmlformats.org/drawingml/2006/wordprocessingDrawing" xmlns:w10="urn:schemas-microsoft-com:office:word" xmlns:w="http://schemas.openxmlformats.org/wordprocessingml/2006/main" xmlns:w14="http://schemas.microsoft.com/office/word/2010/wordml" xmlns:w15="http://schemas.microsoft.com/office/word/2012/wordml" xmlns:w16se="http://schemas.microsoft.com/office/word/2015/wordml/symex" xmlns:wpg="http://schemas.microsoft.com/office/word/2010/wordprocessingGroup" xmlns:wpi="http://schemas.microsoft.com/office/word/2010/wordprocessingInk" xmlns:wne="http://schemas.microsoft.com/office/word/2006/wordml" xmlns:wps="http://schemas.microsoft.com/office/word/2010/wordprocessingShape" mc:Ignorable="w14 w15 w16se wp14">
+<w:endnotes xmlns:wpc="http://schemas.microsoft.com/office/word/2010/wordprocessingCanvas" xmlns:cx="http://schemas.microsoft.com/office/drawing/2014/chartex" xmlns:cx1="http://schemas.microsoft.com/office/drawing/2015/9/8/chartex" xmlns:cx2="http://schemas.microsoft.com/office/drawing/2015/10/21/chartex" xmlns:cx3="http://schemas.microsoft.com/office/drawing/2016/5/9/chartex" xmlns:cx4="http://schemas.microsoft.com/office/drawing/2016/5/10/chartex" xmlns:cx5="http://schemas.microsoft.com/office/drawing/2016/5/11/chartex" xmlns:cx6="http://schemas.microsoft.com/office/drawing/2016/5/12/chartex" xmlns:cx7="http://schemas.microsoft.com/office/drawing/2016/5/13/chartex" xmlns:cx8="http://schemas.microsoft.com/office/drawing/2016/5/14/chartex" xmlns:mc="http://schemas.openxmlformats.org/markup-compatibility/2006" xmlns:aink="http://schemas.microsoft.com/office/drawing/2016/ink" xmlns:am3d="http://schemas.microsoft.com/office/drawing/2017/model3d" xmlns:o="urn:schemas-microsoft-com:office:office" xmlns:r="http://schemas.openxmlformats.org/officeDocument/2006/relationships" xmlns:m="http://schemas.openxmlformats.org/officeDocument/2006/math" xmlns:v="urn:schemas-microsoft-com:vml" xmlns:wp14="http://schemas.microsoft.com/office/word/2010/wordprocessingDrawing" xmlns:wp="http://schemas.openxmlformats.org/drawingml/2006/wordprocessingDrawing" xmlns:w10="urn:schemas-microsoft-com:office:word" xmlns:w="http://schemas.openxmlformats.org/wordprocessingml/2006/main" xmlns:w14="http://schemas.microsoft.com/office/word/2010/wordml" xmlns:w15="http://schemas.microsoft.com/office/word/2012/wordml" xmlns:w16cid="http://schemas.microsoft.com/office/word/2016/wordml/cid" xmlns:w16se="http://schemas.microsoft.com/office/word/2015/wordml/symex" xmlns:wpg="http://schemas.microsoft.com/office/word/2010/wordprocessingGroup" xmlns:wpi="http://schemas.microsoft.com/office/word/2010/wordprocessingInk" xmlns:wne="http://schemas.microsoft.com/office/word/2006/wordml" xmlns:wps="http://schemas.microsoft.com/office/word/2010/wordprocessingShape" mc:Ignorable="w14 w15 w16se w16cid wp14">
   <w:endnote w:type="separator" w:id="-1">
     <w:p>
       <w:pPr>
@@ -1418,7 +2048,7 @@
 </file>
 
 <file path=word/footer1.xml><?xml version="1.0" encoding="utf-8"?>
-<w:ftr xmlns:wpc="http://schemas.microsoft.com/office/word/2010/wordprocessingCanvas" xmlns:cx="http://schemas.microsoft.com/office/drawing/2014/chartex" xmlns:cx1="http://schemas.microsoft.com/office/drawing/2015/9/8/chartex" xmlns:cx2="http://schemas.microsoft.com/office/drawing/2015/10/21/chartex" xmlns:cx3="http://schemas.microsoft.com/office/drawing/2016/5/9/chartex" xmlns:cx4="http://schemas.microsoft.com/office/drawing/2016/5/10/chartex" xmlns:cx5="http://schemas.microsoft.com/office/drawing/2016/5/11/chartex" xmlns:mc="http://schemas.openxmlformats.org/markup-compatibility/2006" xmlns:o="urn:schemas-microsoft-com:office:office" xmlns:r="http://schemas.openxmlformats.org/officeDocument/2006/relationships" xmlns:m="http://schemas.openxmlformats.org/officeDocument/2006/math" xmlns:v="urn:schemas-microsoft-com:vml" xmlns:wp14="http://schemas.microsoft.com/office/word/2010/wordprocessingDrawing" xmlns:wp="http://schemas.openxmlformats.org/drawingml/2006/wordprocessingDrawing" xmlns:w10="urn:schemas-microsoft-com:office:word" xmlns:w="http://schemas.openxmlformats.org/wordprocessingml/2006/main" xmlns:w14="http://schemas.microsoft.com/office/word/2010/wordml" xmlns:w15="http://schemas.microsoft.com/office/word/2012/wordml" xmlns:w16se="http://schemas.microsoft.com/office/word/2015/wordml/symex" xmlns:wpg="http://schemas.microsoft.com/office/word/2010/wordprocessingGroup" xmlns:wpi="http://schemas.microsoft.com/office/word/2010/wordprocessingInk" xmlns:wne="http://schemas.microsoft.com/office/word/2006/wordml" xmlns:wps="http://schemas.microsoft.com/office/word/2010/wordprocessingShape" mc:Ignorable="w14 w15 w16se wp14">
+<w:ftr xmlns:wpc="http://schemas.microsoft.com/office/word/2010/wordprocessingCanvas" xmlns:cx="http://schemas.microsoft.com/office/drawing/2014/chartex" xmlns:cx1="http://schemas.microsoft.com/office/drawing/2015/9/8/chartex" xmlns:cx2="http://schemas.microsoft.com/office/drawing/2015/10/21/chartex" xmlns:cx3="http://schemas.microsoft.com/office/drawing/2016/5/9/chartex" xmlns:cx4="http://schemas.microsoft.com/office/drawing/2016/5/10/chartex" xmlns:cx5="http://schemas.microsoft.com/office/drawing/2016/5/11/chartex" xmlns:cx6="http://schemas.microsoft.com/office/drawing/2016/5/12/chartex" xmlns:cx7="http://schemas.microsoft.com/office/drawing/2016/5/13/chartex" xmlns:cx8="http://schemas.microsoft.com/office/drawing/2016/5/14/chartex" xmlns:mc="http://schemas.openxmlformats.org/markup-compatibility/2006" xmlns:aink="http://schemas.microsoft.com/office/drawing/2016/ink" xmlns:am3d="http://schemas.microsoft.com/office/drawing/2017/model3d" xmlns:o="urn:schemas-microsoft-com:office:office" xmlns:r="http://schemas.openxmlformats.org/officeDocument/2006/relationships" xmlns:m="http://schemas.openxmlformats.org/officeDocument/2006/math" xmlns:v="urn:schemas-microsoft-com:vml" xmlns:wp14="http://schemas.microsoft.com/office/word/2010/wordprocessingDrawing" xmlns:wp="http://schemas.openxmlformats.org/drawingml/2006/wordprocessingDrawing" xmlns:w10="urn:schemas-microsoft-com:office:word" xmlns:w="http://schemas.openxmlformats.org/wordprocessingml/2006/main" xmlns:w14="http://schemas.microsoft.com/office/word/2010/wordml" xmlns:w15="http://schemas.microsoft.com/office/word/2012/wordml" xmlns:w16cid="http://schemas.microsoft.com/office/word/2016/wordml/cid" xmlns:w16se="http://schemas.microsoft.com/office/word/2015/wordml/symex" xmlns:wpg="http://schemas.microsoft.com/office/word/2010/wordprocessingGroup" xmlns:wpi="http://schemas.microsoft.com/office/word/2010/wordprocessingInk" xmlns:wne="http://schemas.microsoft.com/office/word/2006/wordml" xmlns:wps="http://schemas.microsoft.com/office/word/2010/wordprocessingShape" mc:Ignorable="w14 w15 w16se w16cid wp14">
   <w:sdt>
     <w:sdtPr>
       <w:id w:val="1699508984"/>
@@ -1471,7 +2101,7 @@
 </file>
 
 <file path=word/footnotes.xml><?xml version="1.0" encoding="utf-8"?>
-<w:footnotes xmlns:wpc="http://schemas.microsoft.com/office/word/2010/wordprocessingCanvas" xmlns:cx="http://schemas.microsoft.com/office/drawing/2014/chartex" xmlns:cx1="http://schemas.microsoft.com/office/drawing/2015/9/8/chartex" xmlns:cx2="http://schemas.microsoft.com/office/drawing/2015/10/21/chartex" xmlns:cx3="http://schemas.microsoft.com/office/drawing/2016/5/9/chartex" xmlns:cx4="http://schemas.microsoft.com/office/drawing/2016/5/10/chartex" xmlns:cx5="http://schemas.microsoft.com/office/drawing/2016/5/11/chartex" xmlns:mc="http://schemas.openxmlformats.org/markup-compatibility/2006" xmlns:o="urn:schemas-microsoft-com:office:office" xmlns:r="http://schemas.openxmlformats.org/officeDocument/2006/relationships" xmlns:m="http://schemas.openxmlformats.org/officeDocument/2006/math" xmlns:v="urn:schemas-microsoft-com:vml" xmlns:wp14="http://schemas.microsoft.com/office/word/2010/wordprocessingDrawing" xmlns:wp="http://schemas.openxmlformats.org/drawingml/2006/wordprocessingDrawing" xmlns:w10="urn:schemas-microsoft-com:office:word" xmlns:w="http://schemas.openxmlformats.org/wordprocessingml/2006/main" xmlns:w14="http://schemas.microsoft.com/office/word/2010/wordml" xmlns:w15="http://schemas.microsoft.com/office/word/2012/wordml" xmlns:w16se="http://schemas.microsoft.com/office/word/2015/wordml/symex" xmlns:wpg="http://schemas.microsoft.com/office/word/2010/wordprocessingGroup" xmlns:wpi="http://schemas.microsoft.com/office/word/2010/wordprocessingInk" xmlns:wne="http://schemas.microsoft.com/office/word/2006/wordml" xmlns:wps="http://schemas.microsoft.com/office/word/2010/wordprocessingShape" mc:Ignorable="w14 w15 w16se wp14">
+<w:footnotes xmlns:wpc="http://schemas.microsoft.com/office/word/2010/wordprocessingCanvas" xmlns:cx="http://schemas.microsoft.com/office/drawing/2014/chartex" xmlns:cx1="http://schemas.microsoft.com/office/drawing/2015/9/8/chartex" xmlns:cx2="http://schemas.microsoft.com/office/drawing/2015/10/21/chartex" xmlns:cx3="http://schemas.microsoft.com/office/drawing/2016/5/9/chartex" xmlns:cx4="http://schemas.microsoft.com/office/drawing/2016/5/10/chartex" xmlns:cx5="http://schemas.microsoft.com/office/drawing/2016/5/11/chartex" xmlns:cx6="http://schemas.microsoft.com/office/drawing/2016/5/12/chartex" xmlns:cx7="http://schemas.microsoft.com/office/drawing/2016/5/13/chartex" xmlns:cx8="http://schemas.microsoft.com/office/drawing/2016/5/14/chartex" xmlns:mc="http://schemas.openxmlformats.org/markup-compatibility/2006" xmlns:aink="http://schemas.microsoft.com/office/drawing/2016/ink" xmlns:am3d="http://schemas.microsoft.com/office/drawing/2017/model3d" xmlns:o="urn:schemas-microsoft-com:office:office" xmlns:r="http://schemas.openxmlformats.org/officeDocument/2006/relationships" xmlns:m="http://schemas.openxmlformats.org/officeDocument/2006/math" xmlns:v="urn:schemas-microsoft-com:vml" xmlns:wp14="http://schemas.microsoft.com/office/word/2010/wordprocessingDrawing" xmlns:wp="http://schemas.openxmlformats.org/drawingml/2006/wordprocessingDrawing" xmlns:w10="urn:schemas-microsoft-com:office:word" xmlns:w="http://schemas.openxmlformats.org/wordprocessingml/2006/main" xmlns:w14="http://schemas.microsoft.com/office/word/2010/wordml" xmlns:w15="http://schemas.microsoft.com/office/word/2012/wordml" xmlns:w16cid="http://schemas.microsoft.com/office/word/2016/wordml/cid" xmlns:w16se="http://schemas.microsoft.com/office/word/2015/wordml/symex" xmlns:wpg="http://schemas.microsoft.com/office/word/2010/wordprocessingGroup" xmlns:wpi="http://schemas.microsoft.com/office/word/2010/wordprocessingInk" xmlns:wne="http://schemas.microsoft.com/office/word/2006/wordml" xmlns:wps="http://schemas.microsoft.com/office/word/2010/wordprocessingShape" mc:Ignorable="w14 w15 w16se w16cid wp14">
   <w:footnote w:type="separator" w:id="-1">
     <w:p>
       <w:pPr>
@@ -1496,7 +2126,7 @@
 </file>
 
 <file path=word/numbering.xml><?xml version="1.0" encoding="utf-8"?>
-<w:numbering xmlns:wpc="http://schemas.microsoft.com/office/word/2010/wordprocessingCanvas" xmlns:cx="http://schemas.microsoft.com/office/drawing/2014/chartex" xmlns:cx1="http://schemas.microsoft.com/office/drawing/2015/9/8/chartex" xmlns:cx2="http://schemas.microsoft.com/office/drawing/2015/10/21/chartex" xmlns:cx3="http://schemas.microsoft.com/office/drawing/2016/5/9/chartex" xmlns:cx4="http://schemas.microsoft.com/office/drawing/2016/5/10/chartex" xmlns:cx5="http://schemas.microsoft.com/office/drawing/2016/5/11/chartex" xmlns:mc="http://schemas.openxmlformats.org/markup-compatibility/2006" xmlns:o="urn:schemas-microsoft-com:office:office" xmlns:r="http://schemas.openxmlformats.org/officeDocument/2006/relationships" xmlns:m="http://schemas.openxmlformats.org/officeDocument/2006/math" xmlns:v="urn:schemas-microsoft-com:vml" xmlns:wp14="http://schemas.microsoft.com/office/word/2010/wordprocessingDrawing" xmlns:wp="http://schemas.openxmlformats.org/drawingml/2006/wordprocessingDrawing" xmlns:w10="urn:schemas-microsoft-com:office:word" xmlns:w="http://schemas.openxmlformats.org/wordprocessingml/2006/main" xmlns:w14="http://schemas.microsoft.com/office/word/2010/wordml" xmlns:w15="http://schemas.microsoft.com/office/word/2012/wordml" xmlns:w16se="http://schemas.microsoft.com/office/word/2015/wordml/symex" xmlns:wpg="http://schemas.microsoft.com/office/word/2010/wordprocessingGroup" xmlns:wpi="http://schemas.microsoft.com/office/word/2010/wordprocessingInk" xmlns:wne="http://schemas.microsoft.com/office/word/2006/wordml" xmlns:wps="http://schemas.microsoft.com/office/word/2010/wordprocessingShape" mc:Ignorable="w14 w15 w16se wp14">
+<w:numbering xmlns:wpc="http://schemas.microsoft.com/office/word/2010/wordprocessingCanvas" xmlns:cx="http://schemas.microsoft.com/office/drawing/2014/chartex" xmlns:cx1="http://schemas.microsoft.com/office/drawing/2015/9/8/chartex" xmlns:cx2="http://schemas.microsoft.com/office/drawing/2015/10/21/chartex" xmlns:cx3="http://schemas.microsoft.com/office/drawing/2016/5/9/chartex" xmlns:cx4="http://schemas.microsoft.com/office/drawing/2016/5/10/chartex" xmlns:cx5="http://schemas.microsoft.com/office/drawing/2016/5/11/chartex" xmlns:cx6="http://schemas.microsoft.com/office/drawing/2016/5/12/chartex" xmlns:cx7="http://schemas.microsoft.com/office/drawing/2016/5/13/chartex" xmlns:cx8="http://schemas.microsoft.com/office/drawing/2016/5/14/chartex" xmlns:mc="http://schemas.openxmlformats.org/markup-compatibility/2006" xmlns:aink="http://schemas.microsoft.com/office/drawing/2016/ink" xmlns:am3d="http://schemas.microsoft.com/office/drawing/2017/model3d" xmlns:o="urn:schemas-microsoft-com:office:office" xmlns:r="http://schemas.openxmlformats.org/officeDocument/2006/relationships" xmlns:m="http://schemas.openxmlformats.org/officeDocument/2006/math" xmlns:v="urn:schemas-microsoft-com:vml" xmlns:wp14="http://schemas.microsoft.com/office/word/2010/wordprocessingDrawing" xmlns:wp="http://schemas.openxmlformats.org/drawingml/2006/wordprocessingDrawing" xmlns:w10="urn:schemas-microsoft-com:office:word" xmlns:w="http://schemas.openxmlformats.org/wordprocessingml/2006/main" xmlns:w14="http://schemas.microsoft.com/office/word/2010/wordml" xmlns:w15="http://schemas.microsoft.com/office/word/2012/wordml" xmlns:w16cid="http://schemas.microsoft.com/office/word/2016/wordml/cid" xmlns:w16se="http://schemas.microsoft.com/office/word/2015/wordml/symex" xmlns:wpg="http://schemas.microsoft.com/office/word/2010/wordprocessingGroup" xmlns:wpi="http://schemas.microsoft.com/office/word/2010/wordprocessingInk" xmlns:wne="http://schemas.microsoft.com/office/word/2006/wordml" xmlns:wps="http://schemas.microsoft.com/office/word/2010/wordprocessingShape" mc:Ignorable="w14 w15 w16se w16cid wp14">
   <w:abstractNum w:abstractNumId="0" w15:restartNumberingAfterBreak="0">
     <w:nsid w:val="00FF7019"/>
     <w:multiLevelType w:val="hybridMultilevel"/>
@@ -2294,7 +2924,7 @@
 </file>
 
 <file path=word/styles.xml><?xml version="1.0" encoding="utf-8"?>
-<w:styles xmlns:mc="http://schemas.openxmlformats.org/markup-compatibility/2006" xmlns:r="http://schemas.openxmlformats.org/officeDocument/2006/relationships" xmlns:w="http://schemas.openxmlformats.org/wordprocessingml/2006/main" xmlns:w14="http://schemas.microsoft.com/office/word/2010/wordml" xmlns:w15="http://schemas.microsoft.com/office/word/2012/wordml" xmlns:w16se="http://schemas.microsoft.com/office/word/2015/wordml/symex" mc:Ignorable="w14 w15 w16se">
+<w:styles xmlns:mc="http://schemas.openxmlformats.org/markup-compatibility/2006" xmlns:r="http://schemas.openxmlformats.org/officeDocument/2006/relationships" xmlns:w="http://schemas.openxmlformats.org/wordprocessingml/2006/main" xmlns:w14="http://schemas.microsoft.com/office/word/2010/wordml" xmlns:w15="http://schemas.microsoft.com/office/word/2012/wordml" xmlns:w16cid="http://schemas.microsoft.com/office/word/2016/wordml/cid" xmlns:w16se="http://schemas.microsoft.com/office/word/2015/wordml/symex" mc:Ignorable="w14 w15 w16se w16cid">
   <w:docDefaults>
     <w:rPrDefault>
       <w:rPr>
@@ -2310,7 +2940,7 @@
       </w:pPr>
     </w:pPrDefault>
   </w:docDefaults>
-  <w:latentStyles w:defLockedState="0" w:defUIPriority="99" w:defSemiHidden="0" w:defUnhideWhenUsed="0" w:defQFormat="0" w:count="374">
+  <w:latentStyles w:defLockedState="0" w:defUIPriority="99" w:defSemiHidden="0" w:defUnhideWhenUsed="0" w:defQFormat="0" w:count="375">
     <w:lsdException w:name="Normal" w:uiPriority="0" w:qFormat="1"/>
     <w:lsdException w:name="heading 1" w:uiPriority="9" w:qFormat="1"/>
     <w:lsdException w:name="heading 2" w:semiHidden="1" w:uiPriority="9" w:unhideWhenUsed="1" w:qFormat="1"/>
@@ -2416,7 +3046,6 @@
     <w:lsdException w:name="HTML Sample" w:semiHidden="1" w:unhideWhenUsed="1"/>
     <w:lsdException w:name="HTML Typewriter" w:semiHidden="1" w:unhideWhenUsed="1"/>
     <w:lsdException w:name="HTML Variable" w:semiHidden="1" w:unhideWhenUsed="1"/>
-    <w:lsdException w:name="Normal Table" w:semiHidden="1" w:unhideWhenUsed="1"/>
     <w:lsdException w:name="annotation subject" w:semiHidden="1" w:unhideWhenUsed="1"/>
     <w:lsdException w:name="No List" w:semiHidden="1" w:unhideWhenUsed="1"/>
     <w:lsdException w:name="Outline List 1" w:semiHidden="1" w:unhideWhenUsed="1"/>
@@ -2463,10 +3092,8 @@
     <w:lsdException w:name="Table Subtle 2" w:semiHidden="1" w:unhideWhenUsed="1"/>
     <w:lsdException w:name="Table Web 1" w:semiHidden="1" w:unhideWhenUsed="1"/>
     <w:lsdException w:name="Table Web 2" w:semiHidden="1" w:unhideWhenUsed="1"/>
-    <w:lsdException w:name="Table Web 3" w:semiHidden="1" w:unhideWhenUsed="1"/>
     <w:lsdException w:name="Balloon Text" w:semiHidden="1" w:unhideWhenUsed="1"/>
     <w:lsdException w:name="Table Grid" w:uiPriority="39"/>
-    <w:lsdException w:name="Table Theme" w:semiHidden="1" w:unhideWhenUsed="1"/>
     <w:lsdException w:name="Placeholder Text" w:semiHidden="1"/>
     <w:lsdException w:name="No Spacing" w:uiPriority="1" w:qFormat="1"/>
     <w:lsdException w:name="Light Shading" w:uiPriority="60"/>
@@ -2685,6 +3312,7 @@
     <w:lsdException w:name="Mention" w:semiHidden="1" w:unhideWhenUsed="1"/>
     <w:lsdException w:name="Smart Hyperlink" w:semiHidden="1" w:unhideWhenUsed="1"/>
     <w:lsdException w:name="Hashtag" w:semiHidden="1" w:unhideWhenUsed="1"/>
+    <w:lsdException w:name="Unresolved Mention" w:semiHidden="1" w:unhideWhenUsed="1"/>
   </w:latentStyles>
   <w:style w:type="paragraph" w:default="1" w:styleId="Normal">
     <w:name w:val="Normal"/>

</xml_diff>

<commit_message>
aplicacion de tecnicas de refactorizacion
</commit_message>
<xml_diff>
--- a/Refactoring.docx
+++ b/Refactoring.docx
@@ -72,15 +72,19 @@
         <w:spacing w:line="360" w:lineRule="auto"/>
       </w:pPr>
       <w:r>
-        <w:t xml:space="preserve">En el código adjunto se encuentran varias clases en el paquete </w:t>
-      </w:r>
-      <w:proofErr w:type="spellStart"/>
-      <w:r>
-        <w:t>conmalolor</w:t>
-      </w:r>
-      <w:proofErr w:type="spellEnd"/>
-      <w:r>
-        <w:t>, en donde debe identificar cuál de esas clases necesita aplicar una de las siguientes técnicas de refactorizaci</w:t>
+        <w:t>En el código adjunto se encuentran varias clases en el paquete con</w:t>
+      </w:r>
+      <w:r>
+        <w:t xml:space="preserve"> </w:t>
+      </w:r>
+      <w:r>
+        <w:t>mal</w:t>
+      </w:r>
+      <w:r>
+        <w:t xml:space="preserve"> </w:t>
+      </w:r>
+      <w:r>
+        <w:t>olor, en donde debe identificar cuál de esas clases necesita aplicar una de las siguientes técnicas de refactorizaci</w:t>
       </w:r>
       <w:r>
         <w:t>ón:</w:t>
@@ -1168,23 +1172,23 @@
       <w:pPr>
         <w:spacing w:line="360" w:lineRule="auto"/>
         <w:rPr>
-          <w:lang w:val="en-US"/>
-        </w:rPr>
-      </w:pPr>
-    </w:p>
-    <w:p>
-      <w:pPr>
-        <w:spacing w:line="360" w:lineRule="auto"/>
-        <w:rPr>
-          <w:lang w:val="en-US"/>
-        </w:rPr>
-      </w:pPr>
-    </w:p>
-    <w:p>
-      <w:pPr>
-        <w:spacing w:line="360" w:lineRule="auto"/>
-        <w:rPr>
-          <w:lang w:val="en-US"/>
+          <w:lang w:val="es-ES"/>
+        </w:rPr>
+      </w:pPr>
+    </w:p>
+    <w:p>
+      <w:pPr>
+        <w:spacing w:line="360" w:lineRule="auto"/>
+        <w:rPr>
+          <w:lang w:val="es-ES"/>
+        </w:rPr>
+      </w:pPr>
+    </w:p>
+    <w:p>
+      <w:pPr>
+        <w:spacing w:line="360" w:lineRule="auto"/>
+        <w:rPr>
+          <w:lang w:val="es-ES"/>
         </w:rPr>
       </w:pPr>
     </w:p>
@@ -1663,54 +1667,17 @@
     <w:p>
       <w:pPr>
         <w:pStyle w:val="Prrafodelista"/>
-        <w:numPr>
-          <w:ilvl w:val="0"/>
-          <w:numId w:val="2"/>
-        </w:numPr>
         <w:spacing w:line="360" w:lineRule="auto"/>
         <w:jc w:val="both"/>
         <w:rPr>
-          <w:b/>
-          <w:sz w:val="24"/>
-        </w:rPr>
-      </w:pPr>
-      <w:proofErr w:type="spellStart"/>
-      <w:r>
-        <w:rPr>
-          <w:b/>
-          <w:sz w:val="24"/>
-        </w:rPr>
-        <w:t>Shotgun</w:t>
-      </w:r>
-      <w:proofErr w:type="spellEnd"/>
-      <w:r>
-        <w:rPr>
-          <w:b/>
-          <w:sz w:val="24"/>
-        </w:rPr>
-        <w:t xml:space="preserve"> </w:t>
-      </w:r>
-      <w:proofErr w:type="spellStart"/>
-      <w:r>
-        <w:rPr>
-          <w:b/>
-          <w:sz w:val="24"/>
-        </w:rPr>
-        <w:t>Surgery</w:t>
-      </w:r>
-      <w:proofErr w:type="spellEnd"/>
-      <w:r>
-        <w:rPr>
-          <w:b/>
-          <w:sz w:val="24"/>
-        </w:rPr>
-        <w:t xml:space="preserve">: </w:t>
-      </w:r>
-      <w:r>
-        <w:rPr>
-          <w:sz w:val="24"/>
-        </w:rPr>
-        <w:t xml:space="preserve">Este mal olor se encuentra en la clase </w:t>
+          <w:sz w:val="24"/>
+        </w:rPr>
+      </w:pPr>
+      <w:r>
+        <w:rPr>
+          <w:sz w:val="24"/>
+        </w:rPr>
+        <w:t xml:space="preserve">En la clase </w:t>
       </w:r>
       <w:proofErr w:type="spellStart"/>
       <w:r>
@@ -1724,29 +1691,27 @@
         <w:rPr>
           <w:sz w:val="24"/>
         </w:rPr>
-        <w:t xml:space="preserve"> debido a que si por ejemplo se ingresará otro rol de trabajo se tendría que cambiar los métodos en los que estos se realizan como </w:t>
-      </w:r>
-      <w:proofErr w:type="spellStart"/>
-      <w:proofErr w:type="gramStart"/>
-      <w:r>
-        <w:rPr>
-          <w:sz w:val="24"/>
-        </w:rPr>
-        <w:t>cs</w:t>
-      </w:r>
-      <w:proofErr w:type="spellEnd"/>
-      <w:r>
-        <w:rPr>
-          <w:sz w:val="24"/>
-        </w:rPr>
-        <w:t>(</w:t>
-      </w:r>
-      <w:proofErr w:type="gramEnd"/>
-      <w:r>
-        <w:rPr>
-          <w:sz w:val="24"/>
-        </w:rPr>
-        <w:t xml:space="preserve">). </w:t>
+        <w:t xml:space="preserve"> se </w:t>
+      </w:r>
+      <w:r>
+        <w:rPr>
+          <w:sz w:val="24"/>
+        </w:rPr>
+        <w:t xml:space="preserve">tiene dos </w:t>
+      </w:r>
+      <w:proofErr w:type="spellStart"/>
+      <w:r>
+        <w:rPr>
+          <w:sz w:val="24"/>
+        </w:rPr>
+        <w:t>switch</w:t>
+      </w:r>
+      <w:proofErr w:type="spellEnd"/>
+      <w:r>
+        <w:rPr>
+          <w:sz w:val="24"/>
+        </w:rPr>
+        <w:t xml:space="preserve"> los cuales dependiendo del tipo de empleado se calculaba el salario básico y bonos extras.</w:t>
       </w:r>
     </w:p>
     <w:p>
@@ -1759,16 +1724,17 @@
         <w:spacing w:line="360" w:lineRule="auto"/>
         <w:jc w:val="both"/>
         <w:rPr>
-          <w:sz w:val="24"/>
-        </w:rPr>
-      </w:pPr>
-      <w:proofErr w:type="spellStart"/>
-      <w:r>
-        <w:rPr>
-          <w:b/>
-          <w:sz w:val="24"/>
-        </w:rPr>
-        <w:t>Duplicate</w:t>
+          <w:b/>
+          <w:sz w:val="24"/>
+        </w:rPr>
+      </w:pPr>
+      <w:proofErr w:type="spellStart"/>
+      <w:r>
+        <w:rPr>
+          <w:b/>
+          <w:sz w:val="24"/>
+        </w:rPr>
+        <w:t>Shotgun</w:t>
       </w:r>
       <w:proofErr w:type="spellEnd"/>
       <w:r>
@@ -1784,7 +1750,7 @@
           <w:b/>
           <w:sz w:val="24"/>
         </w:rPr>
-        <w:t>Code</w:t>
+        <w:t>Surgery</w:t>
       </w:r>
       <w:proofErr w:type="spellEnd"/>
       <w:r>
@@ -1798,19 +1764,7 @@
         <w:rPr>
           <w:sz w:val="24"/>
         </w:rPr>
-        <w:t xml:space="preserve">Este mal olor se encuentra en las clases </w:t>
-      </w:r>
-      <w:r>
-        <w:rPr>
-          <w:sz w:val="24"/>
-        </w:rPr>
-        <w:t>Cliente</w:t>
-      </w:r>
-      <w:r>
-        <w:rPr>
-          <w:sz w:val="24"/>
-        </w:rPr>
-        <w:t xml:space="preserve"> y </w:t>
+        <w:t xml:space="preserve">Este mal olor se encuentra en la clase </w:t>
       </w:r>
       <w:proofErr w:type="spellStart"/>
       <w:r>
@@ -1824,7 +1778,21 @@
         <w:rPr>
           <w:sz w:val="24"/>
         </w:rPr>
-        <w:t xml:space="preserve"> debido a que como se puede ver poseen atributos en común por lo que se podría tener una clase padre en la que se englobe estos.</w:t>
+        <w:t xml:space="preserve"> debido a que si por ejemplo se ingresará otro rol de trabajo se tendría que cambiar los métodos en los que estos se realizan como </w:t>
+      </w:r>
+      <w:proofErr w:type="spellStart"/>
+      <w:r>
+        <w:rPr>
+          <w:sz w:val="24"/>
+        </w:rPr>
+        <w:t>cs</w:t>
+      </w:r>
+      <w:proofErr w:type="spellEnd"/>
+      <w:r>
+        <w:rPr>
+          <w:sz w:val="24"/>
+        </w:rPr>
+        <w:t xml:space="preserve">(). </w:t>
       </w:r>
     </w:p>
     <w:p>
@@ -1837,24 +1805,32 @@
         <w:spacing w:line="360" w:lineRule="auto"/>
         <w:jc w:val="both"/>
         <w:rPr>
-          <w:b/>
-          <w:sz w:val="24"/>
-        </w:rPr>
-      </w:pPr>
-      <w:r>
-        <w:rPr>
-          <w:b/>
-          <w:sz w:val="24"/>
-        </w:rPr>
-        <w:t xml:space="preserve">Data </w:t>
-      </w:r>
-      <w:proofErr w:type="spellStart"/>
-      <w:r>
-        <w:rPr>
-          <w:b/>
-          <w:sz w:val="24"/>
-        </w:rPr>
-        <w:t>Class</w:t>
+          <w:sz w:val="24"/>
+        </w:rPr>
+      </w:pPr>
+      <w:proofErr w:type="spellStart"/>
+      <w:r>
+        <w:rPr>
+          <w:b/>
+          <w:sz w:val="24"/>
+        </w:rPr>
+        <w:t>Duplicate</w:t>
+      </w:r>
+      <w:proofErr w:type="spellEnd"/>
+      <w:r>
+        <w:rPr>
+          <w:b/>
+          <w:sz w:val="24"/>
+        </w:rPr>
+        <w:t xml:space="preserve"> </w:t>
+      </w:r>
+      <w:proofErr w:type="spellStart"/>
+      <w:r>
+        <w:rPr>
+          <w:b/>
+          <w:sz w:val="24"/>
+        </w:rPr>
+        <w:t>Code</w:t>
       </w:r>
       <w:proofErr w:type="spellEnd"/>
       <w:r>
@@ -1868,21 +1844,77 @@
         <w:rPr>
           <w:sz w:val="24"/>
         </w:rPr>
-        <w:t xml:space="preserve">Este mal olor se encuentra en la clase </w:t>
-      </w:r>
-      <w:proofErr w:type="spellStart"/>
-      <w:r>
-        <w:rPr>
-          <w:sz w:val="24"/>
-        </w:rPr>
-        <w:t>EmployeeType</w:t>
-      </w:r>
-      <w:proofErr w:type="spellEnd"/>
-      <w:r>
-        <w:rPr>
-          <w:sz w:val="24"/>
-        </w:rPr>
-        <w:t xml:space="preserve"> debido a que es una clase que solo maneja datos más no hace nada con ellos.</w:t>
+        <w:t xml:space="preserve">Este mal olor se encuentra en las clases </w:t>
+      </w:r>
+      <w:r>
+        <w:rPr>
+          <w:sz w:val="24"/>
+        </w:rPr>
+        <w:t>Cliente</w:t>
+      </w:r>
+      <w:r>
+        <w:rPr>
+          <w:sz w:val="24"/>
+        </w:rPr>
+        <w:t>,</w:t>
+      </w:r>
+      <w:r>
+        <w:rPr>
+          <w:sz w:val="24"/>
+        </w:rPr>
+        <w:t xml:space="preserve"> </w:t>
+      </w:r>
+      <w:proofErr w:type="spellStart"/>
+      <w:r>
+        <w:rPr>
+          <w:sz w:val="24"/>
+        </w:rPr>
+        <w:t>Employee</w:t>
+      </w:r>
+      <w:proofErr w:type="spellEnd"/>
+      <w:r>
+        <w:rPr>
+          <w:sz w:val="24"/>
+        </w:rPr>
+        <w:t xml:space="preserve"> y Empresa</w:t>
+      </w:r>
+      <w:r>
+        <w:rPr>
+          <w:sz w:val="24"/>
+        </w:rPr>
+        <w:t xml:space="preserve"> debido a que como se puede ver poseen atributos en común por lo que se podría tener una clase padre en la que se englobe estos.</w:t>
+      </w:r>
+    </w:p>
+    <w:p>
+      <w:pPr>
+        <w:pStyle w:val="Prrafodelista"/>
+        <w:spacing w:line="360" w:lineRule="auto"/>
+        <w:jc w:val="both"/>
+        <w:rPr>
+          <w:sz w:val="24"/>
+        </w:rPr>
+      </w:pPr>
+      <w:r>
+        <w:rPr>
+          <w:sz w:val="24"/>
+        </w:rPr>
+        <w:t xml:space="preserve">En empresa el método </w:t>
+      </w:r>
+      <w:proofErr w:type="spellStart"/>
+      <w:r>
+        <w:rPr>
+          <w:sz w:val="24"/>
+        </w:rPr>
+        <w:t>mostrarInformacion</w:t>
+      </w:r>
+      <w:bookmarkStart w:id="0" w:name="_GoBack"/>
+      <w:bookmarkEnd w:id="0"/>
+      <w:proofErr w:type="spellEnd"/>
+      <w:r>
+        <w:rPr>
+          <w:sz w:val="24"/>
+        </w:rPr>
+        <w:t xml:space="preserve"> tiene mismo código y consecuentemente la misma funcionalidad.</w:t>
       </w:r>
     </w:p>
     <w:p>
@@ -1899,6 +1931,64 @@
           <w:sz w:val="24"/>
         </w:rPr>
       </w:pPr>
+      <w:r>
+        <w:rPr>
+          <w:b/>
+          <w:sz w:val="24"/>
+        </w:rPr>
+        <w:t xml:space="preserve">Data </w:t>
+      </w:r>
+      <w:proofErr w:type="spellStart"/>
+      <w:r>
+        <w:rPr>
+          <w:b/>
+          <w:sz w:val="24"/>
+        </w:rPr>
+        <w:t>Class</w:t>
+      </w:r>
+      <w:proofErr w:type="spellEnd"/>
+      <w:r>
+        <w:rPr>
+          <w:b/>
+          <w:sz w:val="24"/>
+        </w:rPr>
+        <w:t xml:space="preserve">: </w:t>
+      </w:r>
+      <w:r>
+        <w:rPr>
+          <w:sz w:val="24"/>
+        </w:rPr>
+        <w:t xml:space="preserve">Este mal olor se encuentra en la clase </w:t>
+      </w:r>
+      <w:proofErr w:type="spellStart"/>
+      <w:r>
+        <w:rPr>
+          <w:sz w:val="24"/>
+        </w:rPr>
+        <w:t>EmployeeType</w:t>
+      </w:r>
+      <w:proofErr w:type="spellEnd"/>
+      <w:r>
+        <w:rPr>
+          <w:sz w:val="24"/>
+        </w:rPr>
+        <w:t xml:space="preserve"> debido a que es una clase que solo maneja datos más no hace nada con ellos.</w:t>
+      </w:r>
+    </w:p>
+    <w:p>
+      <w:pPr>
+        <w:pStyle w:val="Prrafodelista"/>
+        <w:numPr>
+          <w:ilvl w:val="0"/>
+          <w:numId w:val="2"/>
+        </w:numPr>
+        <w:spacing w:line="360" w:lineRule="auto"/>
+        <w:jc w:val="both"/>
+        <w:rPr>
+          <w:b/>
+          <w:sz w:val="24"/>
+        </w:rPr>
+      </w:pPr>
       <w:proofErr w:type="spellStart"/>
       <w:r>
         <w:rPr>
@@ -2008,8 +2098,6 @@
         </w:rPr>
         <w:t>.</w:t>
       </w:r>
-      <w:bookmarkStart w:id="0" w:name="_GoBack"/>
-      <w:bookmarkEnd w:id="0"/>
     </w:p>
     <w:sectPr>
       <w:footerReference w:type="default" r:id="rId10"/>
@@ -3046,6 +3134,7 @@
     <w:lsdException w:name="HTML Sample" w:semiHidden="1" w:unhideWhenUsed="1"/>
     <w:lsdException w:name="HTML Typewriter" w:semiHidden="1" w:unhideWhenUsed="1"/>
     <w:lsdException w:name="HTML Variable" w:semiHidden="1" w:unhideWhenUsed="1"/>
+    <w:lsdException w:name="Normal Table" w:semiHidden="1" w:unhideWhenUsed="1"/>
     <w:lsdException w:name="annotation subject" w:semiHidden="1" w:unhideWhenUsed="1"/>
     <w:lsdException w:name="No List" w:semiHidden="1" w:unhideWhenUsed="1"/>
     <w:lsdException w:name="Outline List 1" w:semiHidden="1" w:unhideWhenUsed="1"/>
@@ -3092,8 +3181,10 @@
     <w:lsdException w:name="Table Subtle 2" w:semiHidden="1" w:unhideWhenUsed="1"/>
     <w:lsdException w:name="Table Web 1" w:semiHidden="1" w:unhideWhenUsed="1"/>
     <w:lsdException w:name="Table Web 2" w:semiHidden="1" w:unhideWhenUsed="1"/>
+    <w:lsdException w:name="Table Web 3" w:semiHidden="1" w:unhideWhenUsed="1"/>
     <w:lsdException w:name="Balloon Text" w:semiHidden="1" w:unhideWhenUsed="1"/>
     <w:lsdException w:name="Table Grid" w:uiPriority="39"/>
+    <w:lsdException w:name="Table Theme" w:semiHidden="1" w:unhideWhenUsed="1"/>
     <w:lsdException w:name="Placeholder Text" w:semiHidden="1"/>
     <w:lsdException w:name="No Spacing" w:uiPriority="1" w:qFormat="1"/>
     <w:lsdException w:name="Light Shading" w:uiPriority="60"/>

</xml_diff>